<commit_message>
correct # of units
</commit_message>
<xml_diff>
--- a/assets/syllabus.docx
+++ b/assets/syllabus.docx
@@ -267,7 +267,19 @@
           <w:sz w:val="22"/>
           <w:szCs w:val="22"/>
         </w:rPr>
-        <w:t>3 Credits</w:t>
+        <w:t>1</w:t>
+      </w:r>
+      <w:r>
+        <w:rPr>
+          <w:rStyle w:val="Aucun"/>
+          <w:rFonts w:ascii="Arial" w:hAnsi="Arial" w:cs="Arial"/>
+          <w:b/>
+          <w:bCs/>
+          <w:color w:val="262626" w:themeColor="text1" w:themeTint="D9"/>
+          <w:sz w:val="22"/>
+          <w:szCs w:val="22"/>
+        </w:rPr>
+        <w:t xml:space="preserve"> Credit</w:t>
       </w:r>
     </w:p>
     <w:p>
@@ -3448,16 +3460,7 @@
                 <w:sz w:val="22"/>
                 <w:szCs w:val="22"/>
               </w:rPr>
-              <w:t>Hypothesis Testing</w:t>
-            </w:r>
-            <w:r>
-              <w:rPr>
-                <w:rFonts w:ascii="Arial" w:hAnsi="Arial" w:cs="Arial"/>
-                <w:color w:val="auto"/>
-                <w:sz w:val="22"/>
-                <w:szCs w:val="22"/>
-              </w:rPr>
-              <w:t xml:space="preserve"> </w:t>
+              <w:t xml:space="preserve">Hypothesis Testing </w:t>
             </w:r>
           </w:p>
         </w:tc>
@@ -10597,7 +10600,7 @@
   <w:num w:numId="5" w16cid:durableId="623851775">
     <w:abstractNumId w:val="26"/>
     <w:lvlOverride w:ilvl="0">
-      <w:lvl w:ilvl="0" w:tplc="48263844">
+      <w:lvl w:ilvl="0" w:tplc="1D50D1DE">
         <w:start w:val="1"/>
         <w:numFmt w:val="bullet"/>
         <w:lvlText w:val="·"/>
@@ -10629,7 +10632,7 @@
       </w:lvl>
     </w:lvlOverride>
     <w:lvlOverride w:ilvl="1">
-      <w:lvl w:ilvl="1" w:tplc="E1AC467C">
+      <w:lvl w:ilvl="1" w:tplc="C29EE408">
         <w:start w:val="1"/>
         <w:numFmt w:val="bullet"/>
         <w:lvlText w:val="o"/>
@@ -10661,7 +10664,7 @@
       </w:lvl>
     </w:lvlOverride>
     <w:lvlOverride w:ilvl="2">
-      <w:lvl w:ilvl="2" w:tplc="5BC291CE">
+      <w:lvl w:ilvl="2" w:tplc="95FE9EBE">
         <w:start w:val="1"/>
         <w:numFmt w:val="bullet"/>
         <w:lvlText w:val="▪"/>
@@ -10693,7 +10696,7 @@
       </w:lvl>
     </w:lvlOverride>
     <w:lvlOverride w:ilvl="3">
-      <w:lvl w:ilvl="3" w:tplc="0680C0CE">
+      <w:lvl w:ilvl="3" w:tplc="476C71BC">
         <w:start w:val="1"/>
         <w:numFmt w:val="bullet"/>
         <w:lvlText w:val="·"/>
@@ -10725,7 +10728,7 @@
       </w:lvl>
     </w:lvlOverride>
     <w:lvlOverride w:ilvl="4">
-      <w:lvl w:ilvl="4" w:tplc="5A4EF498">
+      <w:lvl w:ilvl="4" w:tplc="D3CCD2BE">
         <w:start w:val="1"/>
         <w:numFmt w:val="bullet"/>
         <w:lvlText w:val="o"/>
@@ -10757,7 +10760,7 @@
       </w:lvl>
     </w:lvlOverride>
     <w:lvlOverride w:ilvl="5">
-      <w:lvl w:ilvl="5" w:tplc="0DC24176">
+      <w:lvl w:ilvl="5" w:tplc="6AE425EC">
         <w:start w:val="1"/>
         <w:numFmt w:val="bullet"/>
         <w:lvlText w:val="▪"/>
@@ -10789,7 +10792,7 @@
       </w:lvl>
     </w:lvlOverride>
     <w:lvlOverride w:ilvl="6">
-      <w:lvl w:ilvl="6" w:tplc="A746C304">
+      <w:lvl w:ilvl="6" w:tplc="4136185A">
         <w:start w:val="1"/>
         <w:numFmt w:val="bullet"/>
         <w:lvlText w:val="·"/>
@@ -10821,7 +10824,7 @@
       </w:lvl>
     </w:lvlOverride>
     <w:lvlOverride w:ilvl="7">
-      <w:lvl w:ilvl="7" w:tplc="0E1A4728">
+      <w:lvl w:ilvl="7" w:tplc="8ED03246">
         <w:start w:val="1"/>
         <w:numFmt w:val="bullet"/>
         <w:lvlText w:val="o"/>
@@ -10853,7 +10856,7 @@
       </w:lvl>
     </w:lvlOverride>
     <w:lvlOverride w:ilvl="8">
-      <w:lvl w:ilvl="8" w:tplc="589A8F66">
+      <w:lvl w:ilvl="8" w:tplc="0A1ADF8E">
         <w:start w:val="1"/>
         <w:numFmt w:val="bullet"/>
         <w:lvlText w:val="▪"/>
@@ -10888,7 +10891,7 @@
   <w:num w:numId="6" w16cid:durableId="521018331">
     <w:abstractNumId w:val="26"/>
     <w:lvlOverride w:ilvl="0">
-      <w:lvl w:ilvl="0" w:tplc="48263844">
+      <w:lvl w:ilvl="0" w:tplc="1D50D1DE">
         <w:start w:val="1"/>
         <w:numFmt w:val="bullet"/>
         <w:lvlText w:val="·"/>
@@ -10920,7 +10923,7 @@
       </w:lvl>
     </w:lvlOverride>
     <w:lvlOverride w:ilvl="1">
-      <w:lvl w:ilvl="1" w:tplc="E1AC467C">
+      <w:lvl w:ilvl="1" w:tplc="C29EE408">
         <w:start w:val="1"/>
         <w:numFmt w:val="bullet"/>
         <w:lvlText w:val="o"/>
@@ -10952,7 +10955,7 @@
       </w:lvl>
     </w:lvlOverride>
     <w:lvlOverride w:ilvl="2">
-      <w:lvl w:ilvl="2" w:tplc="5BC291CE">
+      <w:lvl w:ilvl="2" w:tplc="95FE9EBE">
         <w:start w:val="1"/>
         <w:numFmt w:val="bullet"/>
         <w:lvlText w:val="▪"/>
@@ -10984,7 +10987,7 @@
       </w:lvl>
     </w:lvlOverride>
     <w:lvlOverride w:ilvl="3">
-      <w:lvl w:ilvl="3" w:tplc="0680C0CE">
+      <w:lvl w:ilvl="3" w:tplc="476C71BC">
         <w:start w:val="1"/>
         <w:numFmt w:val="bullet"/>
         <w:lvlText w:val="·"/>
@@ -11016,7 +11019,7 @@
       </w:lvl>
     </w:lvlOverride>
     <w:lvlOverride w:ilvl="4">
-      <w:lvl w:ilvl="4" w:tplc="5A4EF498">
+      <w:lvl w:ilvl="4" w:tplc="D3CCD2BE">
         <w:start w:val="1"/>
         <w:numFmt w:val="bullet"/>
         <w:lvlText w:val="o"/>
@@ -11048,7 +11051,7 @@
       </w:lvl>
     </w:lvlOverride>
     <w:lvlOverride w:ilvl="5">
-      <w:lvl w:ilvl="5" w:tplc="0DC24176">
+      <w:lvl w:ilvl="5" w:tplc="6AE425EC">
         <w:start w:val="1"/>
         <w:numFmt w:val="bullet"/>
         <w:lvlText w:val="▪"/>
@@ -11080,7 +11083,7 @@
       </w:lvl>
     </w:lvlOverride>
     <w:lvlOverride w:ilvl="6">
-      <w:lvl w:ilvl="6" w:tplc="A746C304">
+      <w:lvl w:ilvl="6" w:tplc="4136185A">
         <w:start w:val="1"/>
         <w:numFmt w:val="bullet"/>
         <w:lvlText w:val="·"/>
@@ -11112,7 +11115,7 @@
       </w:lvl>
     </w:lvlOverride>
     <w:lvlOverride w:ilvl="7">
-      <w:lvl w:ilvl="7" w:tplc="0E1A4728">
+      <w:lvl w:ilvl="7" w:tplc="8ED03246">
         <w:start w:val="1"/>
         <w:numFmt w:val="bullet"/>
         <w:lvlText w:val="o"/>
@@ -11144,7 +11147,7 @@
       </w:lvl>
     </w:lvlOverride>
     <w:lvlOverride w:ilvl="8">
-      <w:lvl w:ilvl="8" w:tplc="589A8F66">
+      <w:lvl w:ilvl="8" w:tplc="0A1ADF8E">
         <w:start w:val="1"/>
         <w:numFmt w:val="bullet"/>
         <w:lvlText w:val="▪"/>

</xml_diff>